<commit_message>
Added a few files
</commit_message>
<xml_diff>
--- a/docu/how_to_SCRUM.docx
+++ b/docu/how_to_SCRUM.docx
@@ -107,21 +107,7 @@
         <w:rPr>
           <w:rFonts w:ascii="Arial" w:hAnsi="Arial" w:cs="Arial"/>
         </w:rPr>
-        <w:t xml:space="preserve">15 minutes, pas plus. On garde ça court pis </w:t>
-      </w:r>
-      <w:proofErr w:type="spellStart"/>
-      <w:r>
-        <w:rPr>
-          <w:rFonts w:ascii="Arial" w:hAnsi="Arial" w:cs="Arial"/>
-        </w:rPr>
-        <w:t>sweet</w:t>
-      </w:r>
-      <w:proofErr w:type="spellEnd"/>
-      <w:r>
-        <w:rPr>
-          <w:rFonts w:ascii="Arial" w:hAnsi="Arial" w:cs="Arial"/>
-        </w:rPr>
-        <w:t>.</w:t>
+        <w:t>15 minutes, pas plus. On garde ça court pis sweet.</w:t>
       </w:r>
     </w:p>
     <w:p>
@@ -233,21 +219,7 @@
         <w:rPr>
           <w:rFonts w:ascii="Arial" w:hAnsi="Arial" w:cs="Arial"/>
         </w:rPr>
-        <w:t>(</w:t>
-      </w:r>
-      <w:proofErr w:type="spellStart"/>
-      <w:r>
-        <w:rPr>
-          <w:rFonts w:ascii="Arial" w:hAnsi="Arial" w:cs="Arial"/>
-        </w:rPr>
-        <w:t>ClickUp</w:t>
-      </w:r>
-      <w:proofErr w:type="spellEnd"/>
-      <w:r>
-        <w:rPr>
-          <w:rFonts w:ascii="Arial" w:hAnsi="Arial" w:cs="Arial"/>
-        </w:rPr>
-        <w:t xml:space="preserve">) </w:t>
+        <w:t xml:space="preserve">(ClickUp) </w:t>
       </w:r>
       <w:r>
         <w:rPr>
@@ -387,131 +359,7 @@
           <w:highlight w:val="yellow"/>
           <w:u w:val="single"/>
         </w:rPr>
-        <w:t>Tout le monde doit se sentir à l’aise de partager ses idées ou ses</w:t>
-      </w:r>
-      <w:r>
-        <w:rPr>
-          <w:rFonts w:ascii="Arial" w:hAnsi="Arial" w:cs="Arial"/>
-          <w:i/>
-          <w:iCs/>
-          <w:sz w:val="28"/>
-          <w:szCs w:val="28"/>
-          <w:highlight w:val="yellow"/>
-          <w:u w:val="single"/>
-        </w:rPr>
-        <w:t xml:space="preserve"> </w:t>
-      </w:r>
-      <w:r>
-        <w:rPr>
-          <w:rFonts w:ascii="Arial" w:hAnsi="Arial" w:cs="Arial"/>
-          <w:i/>
-          <w:iCs/>
-          <w:sz w:val="28"/>
-          <w:szCs w:val="28"/>
-          <w:highlight w:val="yellow"/>
-          <w:u w:val="single"/>
-        </w:rPr>
-        <w:t>problèmes.</w:t>
-      </w:r>
-      <w:r>
-        <w:rPr>
-          <w:rFonts w:ascii="Arial" w:hAnsi="Arial" w:cs="Arial"/>
-          <w:i/>
-          <w:iCs/>
-          <w:sz w:val="28"/>
-          <w:szCs w:val="28"/>
-          <w:highlight w:val="yellow"/>
-          <w:u w:val="single"/>
-        </w:rPr>
-        <w:t xml:space="preserve"> </w:t>
-      </w:r>
-      <w:r>
-        <w:rPr>
-          <w:rFonts w:ascii="Arial" w:hAnsi="Arial" w:cs="Arial"/>
-          <w:i/>
-          <w:iCs/>
-          <w:sz w:val="28"/>
-          <w:szCs w:val="28"/>
-          <w:highlight w:val="yellow"/>
-          <w:u w:val="single"/>
-        </w:rPr>
-        <w:t xml:space="preserve">Utilise des outils comme </w:t>
-      </w:r>
-      <w:r>
-        <w:rPr>
-          <w:rFonts w:ascii="Arial" w:hAnsi="Arial" w:cs="Arial"/>
-          <w:i/>
-          <w:iCs/>
-          <w:sz w:val="28"/>
-          <w:szCs w:val="28"/>
-          <w:highlight w:val="yellow"/>
-          <w:u w:val="single"/>
-        </w:rPr>
-        <w:t>Discord</w:t>
-      </w:r>
-      <w:r>
-        <w:rPr>
-          <w:rFonts w:ascii="Arial" w:hAnsi="Arial" w:cs="Arial"/>
-          <w:i/>
-          <w:iCs/>
-          <w:sz w:val="28"/>
-          <w:szCs w:val="28"/>
-          <w:highlight w:val="yellow"/>
-          <w:u w:val="single"/>
-        </w:rPr>
-        <w:t xml:space="preserve">, </w:t>
-      </w:r>
-      <w:proofErr w:type="spellStart"/>
-      <w:r>
-        <w:rPr>
-          <w:rFonts w:ascii="Arial" w:hAnsi="Arial" w:cs="Arial"/>
-          <w:i/>
-          <w:iCs/>
-          <w:sz w:val="28"/>
-          <w:szCs w:val="28"/>
-          <w:highlight w:val="yellow"/>
-          <w:u w:val="single"/>
-        </w:rPr>
-        <w:t>Whatsapp</w:t>
-      </w:r>
-      <w:proofErr w:type="spellEnd"/>
-      <w:r>
-        <w:rPr>
-          <w:rFonts w:ascii="Arial" w:hAnsi="Arial" w:cs="Arial"/>
-          <w:i/>
-          <w:iCs/>
-          <w:sz w:val="28"/>
-          <w:szCs w:val="28"/>
-          <w:highlight w:val="yellow"/>
-          <w:u w:val="single"/>
-        </w:rPr>
-        <w:t xml:space="preserve"> ou </w:t>
-      </w:r>
-      <w:proofErr w:type="spellStart"/>
-      <w:r>
-        <w:rPr>
-          <w:rFonts w:ascii="Arial" w:hAnsi="Arial" w:cs="Arial"/>
-          <w:i/>
-          <w:iCs/>
-          <w:sz w:val="28"/>
-          <w:szCs w:val="28"/>
-          <w:highlight w:val="yellow"/>
-          <w:u w:val="single"/>
-        </w:rPr>
-        <w:t>ClickUp</w:t>
-      </w:r>
-      <w:proofErr w:type="spellEnd"/>
-      <w:r>
-        <w:rPr>
-          <w:rFonts w:ascii="Arial" w:hAnsi="Arial" w:cs="Arial"/>
-          <w:i/>
-          <w:iCs/>
-          <w:sz w:val="28"/>
-          <w:szCs w:val="28"/>
-          <w:highlight w:val="yellow"/>
-          <w:u w:val="single"/>
-        </w:rPr>
-        <w:t xml:space="preserve"> pour rester connecté.</w:t>
+        <w:t>Tout le monde doit se sentir à l’aise de partager ses idées ou ses problèmes. Utilise des outils comme Discord, Whatsapp ou ClickUp pour rester connecté.</w:t>
       </w:r>
     </w:p>
     <w:p>
@@ -618,21 +466,7 @@
         <w:rPr>
           <w:rFonts w:ascii="Arial" w:hAnsi="Arial" w:cs="Arial"/>
         </w:rPr>
-        <w:t xml:space="preserve">Avec le Product </w:t>
-      </w:r>
-      <w:proofErr w:type="spellStart"/>
-      <w:r>
-        <w:rPr>
-          <w:rFonts w:ascii="Arial" w:hAnsi="Arial" w:cs="Arial"/>
-        </w:rPr>
-        <w:t>Owner</w:t>
-      </w:r>
-      <w:proofErr w:type="spellEnd"/>
-      <w:r>
-        <w:rPr>
-          <w:rFonts w:ascii="Arial" w:hAnsi="Arial" w:cs="Arial"/>
-        </w:rPr>
-        <w:t>, on décide de c’est quoi l’objectif du sprint.</w:t>
+        <w:t>Avec le Product Owner, on décide de c’est quoi l’objectif du sprint.</w:t>
       </w:r>
     </w:p>
     <w:p>
@@ -743,116 +577,70 @@
           <w:highlight w:val="yellow"/>
           <w:u w:val="single"/>
         </w:rPr>
-        <w:t>Du pair-</w:t>
-      </w:r>
-      <w:proofErr w:type="spellStart"/>
-      <w:r>
+        <w:t>Du pair-programming (binôme) sur les gros morceaux.</w:t>
+      </w:r>
+    </w:p>
+    <w:p>
+      <w:pPr>
+        <w:jc w:val="center"/>
         <w:rPr>
           <w:rFonts w:ascii="Arial" w:hAnsi="Arial" w:cs="Arial"/>
           <w:i/>
           <w:iCs/>
           <w:sz w:val="28"/>
           <w:szCs w:val="28"/>
+          <w:u w:val="single"/>
+        </w:rPr>
+      </w:pPr>
+      <w:r>
+        <w:rPr>
+          <w:rFonts w:ascii="Arial" w:hAnsi="Arial" w:cs="Arial"/>
+          <w:i/>
+          <w:iCs/>
+          <w:sz w:val="28"/>
+          <w:szCs w:val="28"/>
           <w:highlight w:val="yellow"/>
           <w:u w:val="single"/>
         </w:rPr>
-        <w:t>programming</w:t>
-      </w:r>
-      <w:proofErr w:type="spellEnd"/>
-      <w:r>
-        <w:rPr>
-          <w:rFonts w:ascii="Arial" w:hAnsi="Arial" w:cs="Arial"/>
-          <w:i/>
-          <w:iCs/>
-          <w:sz w:val="28"/>
-          <w:szCs w:val="28"/>
-          <w:highlight w:val="yellow"/>
+        <w:t>Relecture de code rapide pour garder la qualité top.</w:t>
+      </w:r>
+    </w:p>
+    <w:p>
+      <w:pPr>
+        <w:jc w:val="center"/>
+        <w:rPr>
+          <w:rFonts w:ascii="Arial" w:hAnsi="Arial" w:cs="Arial"/>
           <w:u w:val="single"/>
         </w:rPr>
-        <w:t xml:space="preserve"> (binôme) sur les gros morceaux.</w:t>
-      </w:r>
-    </w:p>
-    <w:p>
-      <w:pPr>
-        <w:jc w:val="center"/>
-        <w:rPr>
-          <w:rFonts w:ascii="Arial" w:hAnsi="Arial" w:cs="Arial"/>
-          <w:i/>
-          <w:iCs/>
+      </w:pPr>
+    </w:p>
+    <w:p>
+      <w:pPr>
+        <w:rPr>
+          <w:rFonts w:ascii="Arial" w:hAnsi="Arial" w:cs="Arial"/>
           <w:sz w:val="28"/>
           <w:szCs w:val="28"/>
           <w:u w:val="single"/>
         </w:rPr>
       </w:pPr>
-      <w:r>
-        <w:rPr>
-          <w:rFonts w:ascii="Arial" w:hAnsi="Arial" w:cs="Arial"/>
-          <w:i/>
-          <w:iCs/>
-          <w:sz w:val="28"/>
-          <w:szCs w:val="28"/>
-          <w:highlight w:val="yellow"/>
+    </w:p>
+    <w:p>
+      <w:pPr>
+        <w:rPr>
+          <w:rFonts w:ascii="Arial" w:hAnsi="Arial" w:cs="Arial"/>
+          <w:sz w:val="28"/>
+          <w:szCs w:val="28"/>
           <w:u w:val="single"/>
         </w:rPr>
-        <w:t>Relecture de code rapide pour garder la qualité top.</w:t>
-      </w:r>
-    </w:p>
-    <w:p>
-      <w:pPr>
-        <w:jc w:val="center"/>
-        <w:rPr>
-          <w:rFonts w:ascii="Arial" w:hAnsi="Arial" w:cs="Arial"/>
+      </w:pPr>
+      <w:r>
+        <w:rPr>
+          <w:rFonts w:ascii="Arial" w:hAnsi="Arial" w:cs="Arial"/>
+          <w:sz w:val="28"/>
+          <w:szCs w:val="28"/>
           <w:u w:val="single"/>
         </w:rPr>
-      </w:pPr>
-    </w:p>
-    <w:p>
-      <w:pPr>
-        <w:rPr>
-          <w:rFonts w:ascii="Arial" w:hAnsi="Arial" w:cs="Arial"/>
-          <w:sz w:val="28"/>
-          <w:szCs w:val="28"/>
-          <w:u w:val="single"/>
-        </w:rPr>
-      </w:pPr>
-    </w:p>
-    <w:p>
-      <w:pPr>
-        <w:rPr>
-          <w:rFonts w:ascii="Arial" w:hAnsi="Arial" w:cs="Arial"/>
-          <w:sz w:val="28"/>
-          <w:szCs w:val="28"/>
-          <w:u w:val="single"/>
-        </w:rPr>
-      </w:pPr>
-      <w:r>
-        <w:rPr>
-          <w:rFonts w:ascii="Arial" w:hAnsi="Arial" w:cs="Arial"/>
-          <w:sz w:val="28"/>
-          <w:szCs w:val="28"/>
-          <w:u w:val="single"/>
-        </w:rPr>
-        <w:t xml:space="preserve">Revue de sprint (Sprint </w:t>
-      </w:r>
-      <w:proofErr w:type="spellStart"/>
-      <w:r>
-        <w:rPr>
-          <w:rFonts w:ascii="Arial" w:hAnsi="Arial" w:cs="Arial"/>
-          <w:sz w:val="28"/>
-          <w:szCs w:val="28"/>
-          <w:u w:val="single"/>
-        </w:rPr>
-        <w:t>Review</w:t>
-      </w:r>
-      <w:proofErr w:type="spellEnd"/>
-      <w:r>
-        <w:rPr>
-          <w:rFonts w:ascii="Arial" w:hAnsi="Arial" w:cs="Arial"/>
-          <w:sz w:val="28"/>
-          <w:szCs w:val="28"/>
-          <w:u w:val="single"/>
-        </w:rPr>
-        <w:t>)</w:t>
+        <w:t>Revue de sprint (Sprint Review)</w:t>
       </w:r>
     </w:p>
     <w:p>
@@ -1242,6 +1030,666 @@
         </w:rPr>
         <w:t>Les décisions importantes, faut que ça soit visible pour tout le monde.</w:t>
       </w:r>
+    </w:p>
+    <w:p>
+      <w:pPr>
+        <w:rPr>
+          <w:rFonts w:ascii="Arial" w:hAnsi="Arial" w:cs="Arial"/>
+          <w:i/>
+          <w:iCs/>
+          <w:sz w:val="28"/>
+          <w:szCs w:val="28"/>
+          <w:u w:val="single"/>
+        </w:rPr>
+      </w:pPr>
+    </w:p>
+    <w:p>
+      <w:pPr>
+        <w:rPr>
+          <w:rFonts w:ascii="Arial" w:hAnsi="Arial" w:cs="Arial"/>
+          <w:i/>
+          <w:iCs/>
+          <w:sz w:val="28"/>
+          <w:szCs w:val="28"/>
+          <w:u w:val="single"/>
+        </w:rPr>
+      </w:pPr>
+    </w:p>
+    <w:p>
+      <w:pPr>
+        <w:rPr>
+          <w:rFonts w:ascii="Arial" w:hAnsi="Arial" w:cs="Arial"/>
+          <w:i/>
+          <w:iCs/>
+          <w:sz w:val="28"/>
+          <w:szCs w:val="28"/>
+          <w:u w:val="single"/>
+        </w:rPr>
+      </w:pPr>
+    </w:p>
+    <w:p>
+      <w:pPr>
+        <w:rPr>
+          <w:rFonts w:ascii="Arial" w:hAnsi="Arial" w:cs="Arial"/>
+          <w:sz w:val="28"/>
+          <w:szCs w:val="28"/>
+        </w:rPr>
+      </w:pPr>
+      <w:r>
+        <w:rPr>
+          <w:rFonts w:ascii="Arial" w:hAnsi="Arial" w:cs="Arial"/>
+          <w:sz w:val="28"/>
+          <w:szCs w:val="28"/>
+        </w:rPr>
+        <w:t xml:space="preserve">Lors </w:t>
+      </w:r>
+      <w:proofErr w:type="gramStart"/>
+      <w:r>
+        <w:rPr>
+          <w:rFonts w:ascii="Arial" w:hAnsi="Arial" w:cs="Arial"/>
+          <w:sz w:val="28"/>
+          <w:szCs w:val="28"/>
+        </w:rPr>
+        <w:t xml:space="preserve">d'une </w:t>
+      </w:r>
+      <w:r>
+        <w:rPr>
+          <w:rFonts w:ascii="Arial" w:hAnsi="Arial" w:cs="Arial"/>
+          <w:b/>
+          <w:bCs/>
+          <w:sz w:val="28"/>
+          <w:szCs w:val="28"/>
+        </w:rPr>
+        <w:t>sprint</w:t>
+      </w:r>
+      <w:proofErr w:type="gramEnd"/>
+      <w:r>
+        <w:rPr>
+          <w:rFonts w:ascii="Arial" w:hAnsi="Arial" w:cs="Arial"/>
+          <w:b/>
+          <w:bCs/>
+          <w:sz w:val="28"/>
+          <w:szCs w:val="28"/>
+        </w:rPr>
+        <w:t xml:space="preserve"> review</w:t>
+      </w:r>
+      <w:r>
+        <w:rPr>
+          <w:rFonts w:ascii="Arial" w:hAnsi="Arial" w:cs="Arial"/>
+          <w:sz w:val="28"/>
+          <w:szCs w:val="28"/>
+        </w:rPr>
+        <w:t>, plusieurs points clés doivent être abordés pour garantir un retour d'informations complet et utile. Voici les principaux éléments à soulever :</w:t>
+      </w:r>
+    </w:p>
+    <w:p>
+      <w:pPr>
+        <w:rPr>
+          <w:rFonts w:ascii="Arial" w:hAnsi="Arial" w:cs="Arial"/>
+          <w:b/>
+          <w:bCs/>
+          <w:sz w:val="28"/>
+          <w:szCs w:val="28"/>
+        </w:rPr>
+      </w:pPr>
+      <w:r>
+        <w:rPr>
+          <w:rFonts w:ascii="Arial" w:hAnsi="Arial" w:cs="Arial"/>
+          <w:b/>
+          <w:bCs/>
+          <w:sz w:val="28"/>
+          <w:szCs w:val="28"/>
+        </w:rPr>
+        <w:t>1. Objectifs du sprint</w:t>
+      </w:r>
+    </w:p>
+    <w:p>
+      <w:pPr>
+        <w:numPr>
+          <w:ilvl w:val="0"/>
+          <w:numId w:val="5"/>
+        </w:numPr>
+        <w:rPr>
+          <w:rFonts w:ascii="Arial" w:hAnsi="Arial" w:cs="Arial"/>
+          <w:sz w:val="28"/>
+          <w:szCs w:val="28"/>
+        </w:rPr>
+      </w:pPr>
+      <w:r>
+        <w:rPr>
+          <w:rFonts w:ascii="Arial" w:hAnsi="Arial" w:cs="Arial"/>
+          <w:sz w:val="28"/>
+          <w:szCs w:val="28"/>
+        </w:rPr>
+        <w:t>Rappelez les objectifs définis au début du sprint.</w:t>
+      </w:r>
+    </w:p>
+    <w:p>
+      <w:pPr>
+        <w:numPr>
+          <w:ilvl w:val="0"/>
+          <w:numId w:val="5"/>
+        </w:numPr>
+        <w:rPr>
+          <w:rFonts w:ascii="Arial" w:hAnsi="Arial" w:cs="Arial"/>
+          <w:sz w:val="28"/>
+          <w:szCs w:val="28"/>
+        </w:rPr>
+      </w:pPr>
+      <w:r>
+        <w:rPr>
+          <w:rFonts w:ascii="Arial" w:hAnsi="Arial" w:cs="Arial"/>
+          <w:sz w:val="28"/>
+          <w:szCs w:val="28"/>
+        </w:rPr>
+        <w:t>Expliquez en quoi les travaux réalisés se rapportent à ces objectifs.</w:t>
+      </w:r>
+    </w:p>
+    <w:p>
+      <w:pPr>
+        <w:rPr>
+          <w:rFonts w:ascii="Arial" w:hAnsi="Arial" w:cs="Arial"/>
+          <w:b/>
+          <w:bCs/>
+          <w:sz w:val="28"/>
+          <w:szCs w:val="28"/>
+        </w:rPr>
+      </w:pPr>
+      <w:r>
+        <w:rPr>
+          <w:rFonts w:ascii="Arial" w:hAnsi="Arial" w:cs="Arial"/>
+          <w:b/>
+          <w:bCs/>
+          <w:sz w:val="28"/>
+          <w:szCs w:val="28"/>
+        </w:rPr>
+        <w:t>2. Démo des livrables</w:t>
+      </w:r>
+    </w:p>
+    <w:p>
+      <w:pPr>
+        <w:numPr>
+          <w:ilvl w:val="0"/>
+          <w:numId w:val="6"/>
+        </w:numPr>
+        <w:rPr>
+          <w:rFonts w:ascii="Arial" w:hAnsi="Arial" w:cs="Arial"/>
+          <w:sz w:val="28"/>
+          <w:szCs w:val="28"/>
+        </w:rPr>
+      </w:pPr>
+      <w:r>
+        <w:rPr>
+          <w:rFonts w:ascii="Arial" w:hAnsi="Arial" w:cs="Arial"/>
+          <w:sz w:val="28"/>
+          <w:szCs w:val="28"/>
+        </w:rPr>
+        <w:lastRenderedPageBreak/>
+        <w:t>Présentez les fonctionnalités ou incréments terminés.</w:t>
+      </w:r>
+    </w:p>
+    <w:p>
+      <w:pPr>
+        <w:numPr>
+          <w:ilvl w:val="0"/>
+          <w:numId w:val="6"/>
+        </w:numPr>
+        <w:rPr>
+          <w:rFonts w:ascii="Arial" w:hAnsi="Arial" w:cs="Arial"/>
+          <w:sz w:val="28"/>
+          <w:szCs w:val="28"/>
+        </w:rPr>
+      </w:pPr>
+      <w:r>
+        <w:rPr>
+          <w:rFonts w:ascii="Arial" w:hAnsi="Arial" w:cs="Arial"/>
+          <w:sz w:val="28"/>
+          <w:szCs w:val="28"/>
+        </w:rPr>
+        <w:t>Faites une démonstration concrète de ce qui a été livré.</w:t>
+      </w:r>
+    </w:p>
+    <w:p>
+      <w:pPr>
+        <w:numPr>
+          <w:ilvl w:val="0"/>
+          <w:numId w:val="6"/>
+        </w:numPr>
+        <w:rPr>
+          <w:rFonts w:ascii="Arial" w:hAnsi="Arial" w:cs="Arial"/>
+          <w:sz w:val="28"/>
+          <w:szCs w:val="28"/>
+        </w:rPr>
+      </w:pPr>
+      <w:r>
+        <w:rPr>
+          <w:rFonts w:ascii="Arial" w:hAnsi="Arial" w:cs="Arial"/>
+          <w:sz w:val="28"/>
+          <w:szCs w:val="28"/>
+        </w:rPr>
+        <w:t>Soulignez les améliorations ou résolutions de problèmes.</w:t>
+      </w:r>
+    </w:p>
+    <w:p>
+      <w:pPr>
+        <w:rPr>
+          <w:rFonts w:ascii="Arial" w:hAnsi="Arial" w:cs="Arial"/>
+          <w:b/>
+          <w:bCs/>
+          <w:sz w:val="28"/>
+          <w:szCs w:val="28"/>
+        </w:rPr>
+      </w:pPr>
+      <w:r>
+        <w:rPr>
+          <w:rFonts w:ascii="Arial" w:hAnsi="Arial" w:cs="Arial"/>
+          <w:b/>
+          <w:bCs/>
+          <w:sz w:val="28"/>
+          <w:szCs w:val="28"/>
+        </w:rPr>
+        <w:t>3. Travail non terminé</w:t>
+      </w:r>
+    </w:p>
+    <w:p>
+      <w:pPr>
+        <w:numPr>
+          <w:ilvl w:val="0"/>
+          <w:numId w:val="7"/>
+        </w:numPr>
+        <w:rPr>
+          <w:rFonts w:ascii="Arial" w:hAnsi="Arial" w:cs="Arial"/>
+          <w:sz w:val="28"/>
+          <w:szCs w:val="28"/>
+        </w:rPr>
+      </w:pPr>
+      <w:r>
+        <w:rPr>
+          <w:rFonts w:ascii="Arial" w:hAnsi="Arial" w:cs="Arial"/>
+          <w:sz w:val="28"/>
+          <w:szCs w:val="28"/>
+        </w:rPr>
+        <w:t>Identifiez les éléments du sprint qui n’ont pas été achevés.</w:t>
+      </w:r>
+    </w:p>
+    <w:p>
+      <w:pPr>
+        <w:numPr>
+          <w:ilvl w:val="0"/>
+          <w:numId w:val="7"/>
+        </w:numPr>
+        <w:rPr>
+          <w:rFonts w:ascii="Arial" w:hAnsi="Arial" w:cs="Arial"/>
+          <w:sz w:val="28"/>
+          <w:szCs w:val="28"/>
+        </w:rPr>
+      </w:pPr>
+      <w:r>
+        <w:rPr>
+          <w:rFonts w:ascii="Arial" w:hAnsi="Arial" w:cs="Arial"/>
+          <w:sz w:val="28"/>
+          <w:szCs w:val="28"/>
+        </w:rPr>
+        <w:t>Expliquez les raisons pour lesquelles ces éléments n'ont pas été complétés.</w:t>
+      </w:r>
+    </w:p>
+    <w:p>
+      <w:pPr>
+        <w:rPr>
+          <w:rFonts w:ascii="Arial" w:hAnsi="Arial" w:cs="Arial"/>
+          <w:b/>
+          <w:bCs/>
+          <w:sz w:val="28"/>
+          <w:szCs w:val="28"/>
+        </w:rPr>
+      </w:pPr>
+      <w:r>
+        <w:rPr>
+          <w:rFonts w:ascii="Arial" w:hAnsi="Arial" w:cs="Arial"/>
+          <w:b/>
+          <w:bCs/>
+          <w:sz w:val="28"/>
+          <w:szCs w:val="28"/>
+        </w:rPr>
+        <w:t>4. Feedback des parties prenantes</w:t>
+      </w:r>
+    </w:p>
+    <w:p>
+      <w:pPr>
+        <w:numPr>
+          <w:ilvl w:val="0"/>
+          <w:numId w:val="8"/>
+        </w:numPr>
+        <w:rPr>
+          <w:rFonts w:ascii="Arial" w:hAnsi="Arial" w:cs="Arial"/>
+          <w:sz w:val="28"/>
+          <w:szCs w:val="28"/>
+        </w:rPr>
+      </w:pPr>
+      <w:r>
+        <w:rPr>
+          <w:rFonts w:ascii="Arial" w:hAnsi="Arial" w:cs="Arial"/>
+          <w:sz w:val="28"/>
+          <w:szCs w:val="28"/>
+        </w:rPr>
+        <w:t>Sollicitez des retours des parties prenantes présentes.</w:t>
+      </w:r>
+    </w:p>
+    <w:p>
+      <w:pPr>
+        <w:numPr>
+          <w:ilvl w:val="0"/>
+          <w:numId w:val="8"/>
+        </w:numPr>
+        <w:rPr>
+          <w:rFonts w:ascii="Arial" w:hAnsi="Arial" w:cs="Arial"/>
+          <w:sz w:val="28"/>
+          <w:szCs w:val="28"/>
+        </w:rPr>
+      </w:pPr>
+      <w:r>
+        <w:rPr>
+          <w:rFonts w:ascii="Arial" w:hAnsi="Arial" w:cs="Arial"/>
+          <w:sz w:val="28"/>
+          <w:szCs w:val="28"/>
+        </w:rPr>
+        <w:t>Discutez des besoins ou ajustements pour les prochaines itérations.</w:t>
+      </w:r>
+    </w:p>
+    <w:p>
+      <w:pPr>
+        <w:rPr>
+          <w:rFonts w:ascii="Arial" w:hAnsi="Arial" w:cs="Arial"/>
+          <w:b/>
+          <w:bCs/>
+          <w:sz w:val="28"/>
+          <w:szCs w:val="28"/>
+        </w:rPr>
+      </w:pPr>
+      <w:r>
+        <w:rPr>
+          <w:rFonts w:ascii="Arial" w:hAnsi="Arial" w:cs="Arial"/>
+          <w:b/>
+          <w:bCs/>
+          <w:sz w:val="28"/>
+          <w:szCs w:val="28"/>
+        </w:rPr>
+        <w:t>5. État général du projet</w:t>
+      </w:r>
+    </w:p>
+    <w:p>
+      <w:pPr>
+        <w:numPr>
+          <w:ilvl w:val="0"/>
+          <w:numId w:val="9"/>
+        </w:numPr>
+        <w:rPr>
+          <w:rFonts w:ascii="Arial" w:hAnsi="Arial" w:cs="Arial"/>
+          <w:sz w:val="28"/>
+          <w:szCs w:val="28"/>
+        </w:rPr>
+      </w:pPr>
+      <w:r>
+        <w:rPr>
+          <w:rFonts w:ascii="Arial" w:hAnsi="Arial" w:cs="Arial"/>
+          <w:sz w:val="28"/>
+          <w:szCs w:val="28"/>
+        </w:rPr>
+        <w:t>Évaluez la progression du projet par rapport au backlog produit et aux objectifs globaux.</w:t>
+      </w:r>
+    </w:p>
+    <w:p>
+      <w:pPr>
+        <w:numPr>
+          <w:ilvl w:val="0"/>
+          <w:numId w:val="9"/>
+        </w:numPr>
+        <w:rPr>
+          <w:rFonts w:ascii="Arial" w:hAnsi="Arial" w:cs="Arial"/>
+          <w:sz w:val="28"/>
+          <w:szCs w:val="28"/>
+        </w:rPr>
+      </w:pPr>
+      <w:r>
+        <w:rPr>
+          <w:rFonts w:ascii="Arial" w:hAnsi="Arial" w:cs="Arial"/>
+          <w:sz w:val="28"/>
+          <w:szCs w:val="28"/>
+        </w:rPr>
+        <w:t>Soulignez les risques ou dépendances éventuels.</w:t>
+      </w:r>
+    </w:p>
+    <w:p>
+      <w:pPr>
+        <w:rPr>
+          <w:rFonts w:ascii="Arial" w:hAnsi="Arial" w:cs="Arial"/>
+          <w:b/>
+          <w:bCs/>
+          <w:sz w:val="28"/>
+          <w:szCs w:val="28"/>
+        </w:rPr>
+      </w:pPr>
+      <w:r>
+        <w:rPr>
+          <w:rFonts w:ascii="Arial" w:hAnsi="Arial" w:cs="Arial"/>
+          <w:b/>
+          <w:bCs/>
+          <w:sz w:val="28"/>
+          <w:szCs w:val="28"/>
+        </w:rPr>
+        <w:t>6. Améliorations potentielles</w:t>
+      </w:r>
+    </w:p>
+    <w:p>
+      <w:pPr>
+        <w:numPr>
+          <w:ilvl w:val="0"/>
+          <w:numId w:val="10"/>
+        </w:numPr>
+        <w:rPr>
+          <w:rFonts w:ascii="Arial" w:hAnsi="Arial" w:cs="Arial"/>
+          <w:sz w:val="28"/>
+          <w:szCs w:val="28"/>
+        </w:rPr>
+      </w:pPr>
+      <w:r>
+        <w:rPr>
+          <w:rFonts w:ascii="Arial" w:hAnsi="Arial" w:cs="Arial"/>
+          <w:sz w:val="28"/>
+          <w:szCs w:val="28"/>
+        </w:rPr>
+        <w:t>Identifiez les opportunités pour améliorer les processus ou outils utilisés.</w:t>
+      </w:r>
+    </w:p>
+    <w:p>
+      <w:pPr>
+        <w:numPr>
+          <w:ilvl w:val="0"/>
+          <w:numId w:val="10"/>
+        </w:numPr>
+        <w:rPr>
+          <w:rFonts w:ascii="Arial" w:hAnsi="Arial" w:cs="Arial"/>
+          <w:sz w:val="28"/>
+          <w:szCs w:val="28"/>
+        </w:rPr>
+      </w:pPr>
+      <w:r>
+        <w:rPr>
+          <w:rFonts w:ascii="Arial" w:hAnsi="Arial" w:cs="Arial"/>
+          <w:sz w:val="28"/>
+          <w:szCs w:val="28"/>
+        </w:rPr>
+        <w:t>Notez les idées qui pourraient être intégrées dans les prochains sprints.</w:t>
+      </w:r>
+    </w:p>
+    <w:p>
+      <w:pPr>
+        <w:rPr>
+          <w:rFonts w:ascii="Arial" w:hAnsi="Arial" w:cs="Arial"/>
+          <w:b/>
+          <w:bCs/>
+          <w:sz w:val="28"/>
+          <w:szCs w:val="28"/>
+        </w:rPr>
+      </w:pPr>
+      <w:r>
+        <w:rPr>
+          <w:rFonts w:ascii="Arial" w:hAnsi="Arial" w:cs="Arial"/>
+          <w:b/>
+          <w:bCs/>
+          <w:sz w:val="28"/>
+          <w:szCs w:val="28"/>
+        </w:rPr>
+        <w:t>7. Planification préliminaire pour la suite</w:t>
+      </w:r>
+    </w:p>
+    <w:p>
+      <w:pPr>
+        <w:numPr>
+          <w:ilvl w:val="0"/>
+          <w:numId w:val="11"/>
+        </w:numPr>
+        <w:rPr>
+          <w:rFonts w:ascii="Arial" w:hAnsi="Arial" w:cs="Arial"/>
+          <w:sz w:val="28"/>
+          <w:szCs w:val="28"/>
+        </w:rPr>
+      </w:pPr>
+      <w:r>
+        <w:rPr>
+          <w:rFonts w:ascii="Arial" w:hAnsi="Arial" w:cs="Arial"/>
+          <w:sz w:val="28"/>
+          <w:szCs w:val="28"/>
+        </w:rPr>
+        <w:t>Discutez brièvement des priorités pour le prochain sprint (sans faire de plan détaillé).</w:t>
+      </w:r>
+    </w:p>
+    <w:p>
+      <w:pPr>
+        <w:numPr>
+          <w:ilvl w:val="0"/>
+          <w:numId w:val="11"/>
+        </w:numPr>
+        <w:rPr>
+          <w:rFonts w:ascii="Arial" w:hAnsi="Arial" w:cs="Arial"/>
+          <w:sz w:val="28"/>
+          <w:szCs w:val="28"/>
+        </w:rPr>
+      </w:pPr>
+      <w:r>
+        <w:rPr>
+          <w:rFonts w:ascii="Arial" w:hAnsi="Arial" w:cs="Arial"/>
+          <w:sz w:val="28"/>
+          <w:szCs w:val="28"/>
+        </w:rPr>
+        <w:t>Mettez en avant les retours qui influencent le backlog produit.</w:t>
+      </w:r>
+    </w:p>
+    <w:p>
+      <w:pPr>
+        <w:rPr>
+          <w:rFonts w:ascii="Arial" w:hAnsi="Arial" w:cs="Arial"/>
+          <w:b/>
+          <w:bCs/>
+          <w:sz w:val="28"/>
+          <w:szCs w:val="28"/>
+        </w:rPr>
+      </w:pPr>
+      <w:r>
+        <w:rPr>
+          <w:rFonts w:ascii="Arial" w:hAnsi="Arial" w:cs="Arial"/>
+          <w:b/>
+          <w:bCs/>
+          <w:sz w:val="28"/>
+          <w:szCs w:val="28"/>
+        </w:rPr>
+        <w:t>8. Collaboration et communication</w:t>
+      </w:r>
+    </w:p>
+    <w:p>
+      <w:pPr>
+        <w:numPr>
+          <w:ilvl w:val="0"/>
+          <w:numId w:val="12"/>
+        </w:numPr>
+        <w:rPr>
+          <w:rFonts w:ascii="Arial" w:hAnsi="Arial" w:cs="Arial"/>
+          <w:sz w:val="28"/>
+          <w:szCs w:val="28"/>
+        </w:rPr>
+      </w:pPr>
+      <w:r>
+        <w:rPr>
+          <w:rFonts w:ascii="Arial" w:hAnsi="Arial" w:cs="Arial"/>
+          <w:sz w:val="28"/>
+          <w:szCs w:val="28"/>
+        </w:rPr>
+        <w:t>Évaluez comment l'équipe et les parties prenantes ont collaboré pendant le sprint.</w:t>
+      </w:r>
+    </w:p>
+    <w:p>
+      <w:pPr>
+        <w:numPr>
+          <w:ilvl w:val="0"/>
+          <w:numId w:val="12"/>
+        </w:numPr>
+        <w:rPr>
+          <w:rFonts w:ascii="Arial" w:hAnsi="Arial" w:cs="Arial"/>
+          <w:sz w:val="28"/>
+          <w:szCs w:val="28"/>
+        </w:rPr>
+      </w:pPr>
+      <w:r>
+        <w:rPr>
+          <w:rFonts w:ascii="Arial" w:hAnsi="Arial" w:cs="Arial"/>
+          <w:sz w:val="28"/>
+          <w:szCs w:val="28"/>
+        </w:rPr>
+        <w:t>Identifiez les points à améliorer pour une meilleure synchronisation.</w:t>
+      </w:r>
+    </w:p>
+    <w:p>
+      <w:pPr>
+        <w:rPr>
+          <w:rFonts w:ascii="Arial" w:hAnsi="Arial" w:cs="Arial"/>
+          <w:sz w:val="28"/>
+          <w:szCs w:val="28"/>
+        </w:rPr>
+      </w:pPr>
+      <w:r>
+        <w:rPr>
+          <w:rFonts w:ascii="Arial" w:hAnsi="Arial" w:cs="Arial"/>
+          <w:sz w:val="28"/>
+          <w:szCs w:val="28"/>
+        </w:rPr>
+        <w:t>Ces points doivent être traités dans un cadre informel et collaboratif pour encourager un échange constructif.</w:t>
+      </w:r>
+    </w:p>
+    <w:p>
+      <w:pPr>
+        <w:rPr>
+          <w:rFonts w:ascii="Arial" w:hAnsi="Arial" w:cs="Arial"/>
+          <w:sz w:val="28"/>
+          <w:szCs w:val="28"/>
+        </w:rPr>
+      </w:pPr>
+      <w:r>
+        <w:rPr>
+          <w:rFonts w:ascii="Arial" w:hAnsi="Arial" w:cs="Arial"/>
+          <w:sz w:val="28"/>
+          <w:szCs w:val="28"/>
+        </w:rPr>
+        <w:t>4o</w:t>
+      </w:r>
+    </w:p>
+    <w:p>
+      <w:pPr>
+        <w:rPr>
+          <w:rFonts w:ascii="Arial" w:hAnsi="Arial" w:cs="Arial"/>
+          <w:sz w:val="28"/>
+          <w:szCs w:val="28"/>
+        </w:rPr>
+      </w:pPr>
     </w:p>
     <w:sectPr>
       <w:pgSz w:w="12240" w:h="15840"/>
@@ -1438,6 +1886,602 @@
     </w:lvl>
   </w:abstractNum>
   <w:abstractNum w:abstractNumId="3" w15:restartNumberingAfterBreak="0">
+    <w:nsid w:val="0D4F3DB5"/>
+    <w:multiLevelType w:val="multilevel"/>
+    <w:tmpl w:val="04F0D920"/>
+    <w:lvl w:ilvl="0">
+      <w:start w:val="1"/>
+      <w:numFmt w:val="bullet"/>
+      <w:lvlText w:val=""/>
+      <w:lvlJc w:val="left"/>
+      <w:pPr>
+        <w:tabs>
+          <w:tab w:val="num" w:pos="720"/>
+        </w:tabs>
+        <w:ind w:left="720" w:hanging="360"/>
+      </w:pPr>
+      <w:rPr>
+        <w:rFonts w:ascii="Symbol" w:hAnsi="Symbol" w:hint="default"/>
+        <w:sz w:val="20"/>
+      </w:rPr>
+    </w:lvl>
+    <w:lvl w:ilvl="1" w:tentative="1">
+      <w:start w:val="1"/>
+      <w:numFmt w:val="bullet"/>
+      <w:lvlText w:val="o"/>
+      <w:lvlJc w:val="left"/>
+      <w:pPr>
+        <w:tabs>
+          <w:tab w:val="num" w:pos="1440"/>
+        </w:tabs>
+        <w:ind w:left="1440" w:hanging="360"/>
+      </w:pPr>
+      <w:rPr>
+        <w:rFonts w:ascii="Courier New" w:hAnsi="Courier New" w:hint="default"/>
+        <w:sz w:val="20"/>
+      </w:rPr>
+    </w:lvl>
+    <w:lvl w:ilvl="2" w:tentative="1">
+      <w:start w:val="1"/>
+      <w:numFmt w:val="bullet"/>
+      <w:lvlText w:val=""/>
+      <w:lvlJc w:val="left"/>
+      <w:pPr>
+        <w:tabs>
+          <w:tab w:val="num" w:pos="2160"/>
+        </w:tabs>
+        <w:ind w:left="2160" w:hanging="360"/>
+      </w:pPr>
+      <w:rPr>
+        <w:rFonts w:ascii="Wingdings" w:hAnsi="Wingdings" w:hint="default"/>
+        <w:sz w:val="20"/>
+      </w:rPr>
+    </w:lvl>
+    <w:lvl w:ilvl="3" w:tentative="1">
+      <w:start w:val="1"/>
+      <w:numFmt w:val="bullet"/>
+      <w:lvlText w:val=""/>
+      <w:lvlJc w:val="left"/>
+      <w:pPr>
+        <w:tabs>
+          <w:tab w:val="num" w:pos="2880"/>
+        </w:tabs>
+        <w:ind w:left="2880" w:hanging="360"/>
+      </w:pPr>
+      <w:rPr>
+        <w:rFonts w:ascii="Wingdings" w:hAnsi="Wingdings" w:hint="default"/>
+        <w:sz w:val="20"/>
+      </w:rPr>
+    </w:lvl>
+    <w:lvl w:ilvl="4" w:tentative="1">
+      <w:start w:val="1"/>
+      <w:numFmt w:val="bullet"/>
+      <w:lvlText w:val=""/>
+      <w:lvlJc w:val="left"/>
+      <w:pPr>
+        <w:tabs>
+          <w:tab w:val="num" w:pos="3600"/>
+        </w:tabs>
+        <w:ind w:left="3600" w:hanging="360"/>
+      </w:pPr>
+      <w:rPr>
+        <w:rFonts w:ascii="Wingdings" w:hAnsi="Wingdings" w:hint="default"/>
+        <w:sz w:val="20"/>
+      </w:rPr>
+    </w:lvl>
+    <w:lvl w:ilvl="5" w:tentative="1">
+      <w:start w:val="1"/>
+      <w:numFmt w:val="bullet"/>
+      <w:lvlText w:val=""/>
+      <w:lvlJc w:val="left"/>
+      <w:pPr>
+        <w:tabs>
+          <w:tab w:val="num" w:pos="4320"/>
+        </w:tabs>
+        <w:ind w:left="4320" w:hanging="360"/>
+      </w:pPr>
+      <w:rPr>
+        <w:rFonts w:ascii="Wingdings" w:hAnsi="Wingdings" w:hint="default"/>
+        <w:sz w:val="20"/>
+      </w:rPr>
+    </w:lvl>
+    <w:lvl w:ilvl="6" w:tentative="1">
+      <w:start w:val="1"/>
+      <w:numFmt w:val="bullet"/>
+      <w:lvlText w:val=""/>
+      <w:lvlJc w:val="left"/>
+      <w:pPr>
+        <w:tabs>
+          <w:tab w:val="num" w:pos="5040"/>
+        </w:tabs>
+        <w:ind w:left="5040" w:hanging="360"/>
+      </w:pPr>
+      <w:rPr>
+        <w:rFonts w:ascii="Wingdings" w:hAnsi="Wingdings" w:hint="default"/>
+        <w:sz w:val="20"/>
+      </w:rPr>
+    </w:lvl>
+    <w:lvl w:ilvl="7" w:tentative="1">
+      <w:start w:val="1"/>
+      <w:numFmt w:val="bullet"/>
+      <w:lvlText w:val=""/>
+      <w:lvlJc w:val="left"/>
+      <w:pPr>
+        <w:tabs>
+          <w:tab w:val="num" w:pos="5760"/>
+        </w:tabs>
+        <w:ind w:left="5760" w:hanging="360"/>
+      </w:pPr>
+      <w:rPr>
+        <w:rFonts w:ascii="Wingdings" w:hAnsi="Wingdings" w:hint="default"/>
+        <w:sz w:val="20"/>
+      </w:rPr>
+    </w:lvl>
+    <w:lvl w:ilvl="8" w:tentative="1">
+      <w:start w:val="1"/>
+      <w:numFmt w:val="bullet"/>
+      <w:lvlText w:val=""/>
+      <w:lvlJc w:val="left"/>
+      <w:pPr>
+        <w:tabs>
+          <w:tab w:val="num" w:pos="6480"/>
+        </w:tabs>
+        <w:ind w:left="6480" w:hanging="360"/>
+      </w:pPr>
+      <w:rPr>
+        <w:rFonts w:ascii="Wingdings" w:hAnsi="Wingdings" w:hint="default"/>
+        <w:sz w:val="20"/>
+      </w:rPr>
+    </w:lvl>
+  </w:abstractNum>
+  <w:abstractNum w:abstractNumId="4" w15:restartNumberingAfterBreak="0">
+    <w:nsid w:val="1C6629CB"/>
+    <w:multiLevelType w:val="multilevel"/>
+    <w:tmpl w:val="21E4AE30"/>
+    <w:lvl w:ilvl="0">
+      <w:start w:val="1"/>
+      <w:numFmt w:val="bullet"/>
+      <w:lvlText w:val=""/>
+      <w:lvlJc w:val="left"/>
+      <w:pPr>
+        <w:tabs>
+          <w:tab w:val="num" w:pos="720"/>
+        </w:tabs>
+        <w:ind w:left="720" w:hanging="360"/>
+      </w:pPr>
+      <w:rPr>
+        <w:rFonts w:ascii="Symbol" w:hAnsi="Symbol" w:hint="default"/>
+        <w:sz w:val="20"/>
+      </w:rPr>
+    </w:lvl>
+    <w:lvl w:ilvl="1" w:tentative="1">
+      <w:start w:val="1"/>
+      <w:numFmt w:val="bullet"/>
+      <w:lvlText w:val="o"/>
+      <w:lvlJc w:val="left"/>
+      <w:pPr>
+        <w:tabs>
+          <w:tab w:val="num" w:pos="1440"/>
+        </w:tabs>
+        <w:ind w:left="1440" w:hanging="360"/>
+      </w:pPr>
+      <w:rPr>
+        <w:rFonts w:ascii="Courier New" w:hAnsi="Courier New" w:hint="default"/>
+        <w:sz w:val="20"/>
+      </w:rPr>
+    </w:lvl>
+    <w:lvl w:ilvl="2" w:tentative="1">
+      <w:start w:val="1"/>
+      <w:numFmt w:val="bullet"/>
+      <w:lvlText w:val=""/>
+      <w:lvlJc w:val="left"/>
+      <w:pPr>
+        <w:tabs>
+          <w:tab w:val="num" w:pos="2160"/>
+        </w:tabs>
+        <w:ind w:left="2160" w:hanging="360"/>
+      </w:pPr>
+      <w:rPr>
+        <w:rFonts w:ascii="Wingdings" w:hAnsi="Wingdings" w:hint="default"/>
+        <w:sz w:val="20"/>
+      </w:rPr>
+    </w:lvl>
+    <w:lvl w:ilvl="3" w:tentative="1">
+      <w:start w:val="1"/>
+      <w:numFmt w:val="bullet"/>
+      <w:lvlText w:val=""/>
+      <w:lvlJc w:val="left"/>
+      <w:pPr>
+        <w:tabs>
+          <w:tab w:val="num" w:pos="2880"/>
+        </w:tabs>
+        <w:ind w:left="2880" w:hanging="360"/>
+      </w:pPr>
+      <w:rPr>
+        <w:rFonts w:ascii="Wingdings" w:hAnsi="Wingdings" w:hint="default"/>
+        <w:sz w:val="20"/>
+      </w:rPr>
+    </w:lvl>
+    <w:lvl w:ilvl="4" w:tentative="1">
+      <w:start w:val="1"/>
+      <w:numFmt w:val="bullet"/>
+      <w:lvlText w:val=""/>
+      <w:lvlJc w:val="left"/>
+      <w:pPr>
+        <w:tabs>
+          <w:tab w:val="num" w:pos="3600"/>
+        </w:tabs>
+        <w:ind w:left="3600" w:hanging="360"/>
+      </w:pPr>
+      <w:rPr>
+        <w:rFonts w:ascii="Wingdings" w:hAnsi="Wingdings" w:hint="default"/>
+        <w:sz w:val="20"/>
+      </w:rPr>
+    </w:lvl>
+    <w:lvl w:ilvl="5" w:tentative="1">
+      <w:start w:val="1"/>
+      <w:numFmt w:val="bullet"/>
+      <w:lvlText w:val=""/>
+      <w:lvlJc w:val="left"/>
+      <w:pPr>
+        <w:tabs>
+          <w:tab w:val="num" w:pos="4320"/>
+        </w:tabs>
+        <w:ind w:left="4320" w:hanging="360"/>
+      </w:pPr>
+      <w:rPr>
+        <w:rFonts w:ascii="Wingdings" w:hAnsi="Wingdings" w:hint="default"/>
+        <w:sz w:val="20"/>
+      </w:rPr>
+    </w:lvl>
+    <w:lvl w:ilvl="6" w:tentative="1">
+      <w:start w:val="1"/>
+      <w:numFmt w:val="bullet"/>
+      <w:lvlText w:val=""/>
+      <w:lvlJc w:val="left"/>
+      <w:pPr>
+        <w:tabs>
+          <w:tab w:val="num" w:pos="5040"/>
+        </w:tabs>
+        <w:ind w:left="5040" w:hanging="360"/>
+      </w:pPr>
+      <w:rPr>
+        <w:rFonts w:ascii="Wingdings" w:hAnsi="Wingdings" w:hint="default"/>
+        <w:sz w:val="20"/>
+      </w:rPr>
+    </w:lvl>
+    <w:lvl w:ilvl="7" w:tentative="1">
+      <w:start w:val="1"/>
+      <w:numFmt w:val="bullet"/>
+      <w:lvlText w:val=""/>
+      <w:lvlJc w:val="left"/>
+      <w:pPr>
+        <w:tabs>
+          <w:tab w:val="num" w:pos="5760"/>
+        </w:tabs>
+        <w:ind w:left="5760" w:hanging="360"/>
+      </w:pPr>
+      <w:rPr>
+        <w:rFonts w:ascii="Wingdings" w:hAnsi="Wingdings" w:hint="default"/>
+        <w:sz w:val="20"/>
+      </w:rPr>
+    </w:lvl>
+    <w:lvl w:ilvl="8" w:tentative="1">
+      <w:start w:val="1"/>
+      <w:numFmt w:val="bullet"/>
+      <w:lvlText w:val=""/>
+      <w:lvlJc w:val="left"/>
+      <w:pPr>
+        <w:tabs>
+          <w:tab w:val="num" w:pos="6480"/>
+        </w:tabs>
+        <w:ind w:left="6480" w:hanging="360"/>
+      </w:pPr>
+      <w:rPr>
+        <w:rFonts w:ascii="Wingdings" w:hAnsi="Wingdings" w:hint="default"/>
+        <w:sz w:val="20"/>
+      </w:rPr>
+    </w:lvl>
+  </w:abstractNum>
+  <w:abstractNum w:abstractNumId="5" w15:restartNumberingAfterBreak="0">
+    <w:nsid w:val="236A4751"/>
+    <w:multiLevelType w:val="multilevel"/>
+    <w:tmpl w:val="58563D44"/>
+    <w:lvl w:ilvl="0">
+      <w:start w:val="1"/>
+      <w:numFmt w:val="bullet"/>
+      <w:lvlText w:val=""/>
+      <w:lvlJc w:val="left"/>
+      <w:pPr>
+        <w:tabs>
+          <w:tab w:val="num" w:pos="720"/>
+        </w:tabs>
+        <w:ind w:left="720" w:hanging="360"/>
+      </w:pPr>
+      <w:rPr>
+        <w:rFonts w:ascii="Symbol" w:hAnsi="Symbol" w:hint="default"/>
+        <w:sz w:val="20"/>
+      </w:rPr>
+    </w:lvl>
+    <w:lvl w:ilvl="1" w:tentative="1">
+      <w:start w:val="1"/>
+      <w:numFmt w:val="bullet"/>
+      <w:lvlText w:val="o"/>
+      <w:lvlJc w:val="left"/>
+      <w:pPr>
+        <w:tabs>
+          <w:tab w:val="num" w:pos="1440"/>
+        </w:tabs>
+        <w:ind w:left="1440" w:hanging="360"/>
+      </w:pPr>
+      <w:rPr>
+        <w:rFonts w:ascii="Courier New" w:hAnsi="Courier New" w:hint="default"/>
+        <w:sz w:val="20"/>
+      </w:rPr>
+    </w:lvl>
+    <w:lvl w:ilvl="2" w:tentative="1">
+      <w:start w:val="1"/>
+      <w:numFmt w:val="bullet"/>
+      <w:lvlText w:val=""/>
+      <w:lvlJc w:val="left"/>
+      <w:pPr>
+        <w:tabs>
+          <w:tab w:val="num" w:pos="2160"/>
+        </w:tabs>
+        <w:ind w:left="2160" w:hanging="360"/>
+      </w:pPr>
+      <w:rPr>
+        <w:rFonts w:ascii="Wingdings" w:hAnsi="Wingdings" w:hint="default"/>
+        <w:sz w:val="20"/>
+      </w:rPr>
+    </w:lvl>
+    <w:lvl w:ilvl="3" w:tentative="1">
+      <w:start w:val="1"/>
+      <w:numFmt w:val="bullet"/>
+      <w:lvlText w:val=""/>
+      <w:lvlJc w:val="left"/>
+      <w:pPr>
+        <w:tabs>
+          <w:tab w:val="num" w:pos="2880"/>
+        </w:tabs>
+        <w:ind w:left="2880" w:hanging="360"/>
+      </w:pPr>
+      <w:rPr>
+        <w:rFonts w:ascii="Wingdings" w:hAnsi="Wingdings" w:hint="default"/>
+        <w:sz w:val="20"/>
+      </w:rPr>
+    </w:lvl>
+    <w:lvl w:ilvl="4" w:tentative="1">
+      <w:start w:val="1"/>
+      <w:numFmt w:val="bullet"/>
+      <w:lvlText w:val=""/>
+      <w:lvlJc w:val="left"/>
+      <w:pPr>
+        <w:tabs>
+          <w:tab w:val="num" w:pos="3600"/>
+        </w:tabs>
+        <w:ind w:left="3600" w:hanging="360"/>
+      </w:pPr>
+      <w:rPr>
+        <w:rFonts w:ascii="Wingdings" w:hAnsi="Wingdings" w:hint="default"/>
+        <w:sz w:val="20"/>
+      </w:rPr>
+    </w:lvl>
+    <w:lvl w:ilvl="5" w:tentative="1">
+      <w:start w:val="1"/>
+      <w:numFmt w:val="bullet"/>
+      <w:lvlText w:val=""/>
+      <w:lvlJc w:val="left"/>
+      <w:pPr>
+        <w:tabs>
+          <w:tab w:val="num" w:pos="4320"/>
+        </w:tabs>
+        <w:ind w:left="4320" w:hanging="360"/>
+      </w:pPr>
+      <w:rPr>
+        <w:rFonts w:ascii="Wingdings" w:hAnsi="Wingdings" w:hint="default"/>
+        <w:sz w:val="20"/>
+      </w:rPr>
+    </w:lvl>
+    <w:lvl w:ilvl="6" w:tentative="1">
+      <w:start w:val="1"/>
+      <w:numFmt w:val="bullet"/>
+      <w:lvlText w:val=""/>
+      <w:lvlJc w:val="left"/>
+      <w:pPr>
+        <w:tabs>
+          <w:tab w:val="num" w:pos="5040"/>
+        </w:tabs>
+        <w:ind w:left="5040" w:hanging="360"/>
+      </w:pPr>
+      <w:rPr>
+        <w:rFonts w:ascii="Wingdings" w:hAnsi="Wingdings" w:hint="default"/>
+        <w:sz w:val="20"/>
+      </w:rPr>
+    </w:lvl>
+    <w:lvl w:ilvl="7" w:tentative="1">
+      <w:start w:val="1"/>
+      <w:numFmt w:val="bullet"/>
+      <w:lvlText w:val=""/>
+      <w:lvlJc w:val="left"/>
+      <w:pPr>
+        <w:tabs>
+          <w:tab w:val="num" w:pos="5760"/>
+        </w:tabs>
+        <w:ind w:left="5760" w:hanging="360"/>
+      </w:pPr>
+      <w:rPr>
+        <w:rFonts w:ascii="Wingdings" w:hAnsi="Wingdings" w:hint="default"/>
+        <w:sz w:val="20"/>
+      </w:rPr>
+    </w:lvl>
+    <w:lvl w:ilvl="8" w:tentative="1">
+      <w:start w:val="1"/>
+      <w:numFmt w:val="bullet"/>
+      <w:lvlText w:val=""/>
+      <w:lvlJc w:val="left"/>
+      <w:pPr>
+        <w:tabs>
+          <w:tab w:val="num" w:pos="6480"/>
+        </w:tabs>
+        <w:ind w:left="6480" w:hanging="360"/>
+      </w:pPr>
+      <w:rPr>
+        <w:rFonts w:ascii="Wingdings" w:hAnsi="Wingdings" w:hint="default"/>
+        <w:sz w:val="20"/>
+      </w:rPr>
+    </w:lvl>
+  </w:abstractNum>
+  <w:abstractNum w:abstractNumId="6" w15:restartNumberingAfterBreak="0">
+    <w:nsid w:val="3AC840CD"/>
+    <w:multiLevelType w:val="multilevel"/>
+    <w:tmpl w:val="9A58CC56"/>
+    <w:lvl w:ilvl="0">
+      <w:start w:val="1"/>
+      <w:numFmt w:val="bullet"/>
+      <w:lvlText w:val=""/>
+      <w:lvlJc w:val="left"/>
+      <w:pPr>
+        <w:tabs>
+          <w:tab w:val="num" w:pos="720"/>
+        </w:tabs>
+        <w:ind w:left="720" w:hanging="360"/>
+      </w:pPr>
+      <w:rPr>
+        <w:rFonts w:ascii="Symbol" w:hAnsi="Symbol" w:hint="default"/>
+        <w:sz w:val="20"/>
+      </w:rPr>
+    </w:lvl>
+    <w:lvl w:ilvl="1" w:tentative="1">
+      <w:start w:val="1"/>
+      <w:numFmt w:val="bullet"/>
+      <w:lvlText w:val="o"/>
+      <w:lvlJc w:val="left"/>
+      <w:pPr>
+        <w:tabs>
+          <w:tab w:val="num" w:pos="1440"/>
+        </w:tabs>
+        <w:ind w:left="1440" w:hanging="360"/>
+      </w:pPr>
+      <w:rPr>
+        <w:rFonts w:ascii="Courier New" w:hAnsi="Courier New" w:hint="default"/>
+        <w:sz w:val="20"/>
+      </w:rPr>
+    </w:lvl>
+    <w:lvl w:ilvl="2" w:tentative="1">
+      <w:start w:val="1"/>
+      <w:numFmt w:val="bullet"/>
+      <w:lvlText w:val=""/>
+      <w:lvlJc w:val="left"/>
+      <w:pPr>
+        <w:tabs>
+          <w:tab w:val="num" w:pos="2160"/>
+        </w:tabs>
+        <w:ind w:left="2160" w:hanging="360"/>
+      </w:pPr>
+      <w:rPr>
+        <w:rFonts w:ascii="Wingdings" w:hAnsi="Wingdings" w:hint="default"/>
+        <w:sz w:val="20"/>
+      </w:rPr>
+    </w:lvl>
+    <w:lvl w:ilvl="3" w:tentative="1">
+      <w:start w:val="1"/>
+      <w:numFmt w:val="bullet"/>
+      <w:lvlText w:val=""/>
+      <w:lvlJc w:val="left"/>
+      <w:pPr>
+        <w:tabs>
+          <w:tab w:val="num" w:pos="2880"/>
+        </w:tabs>
+        <w:ind w:left="2880" w:hanging="360"/>
+      </w:pPr>
+      <w:rPr>
+        <w:rFonts w:ascii="Wingdings" w:hAnsi="Wingdings" w:hint="default"/>
+        <w:sz w:val="20"/>
+      </w:rPr>
+    </w:lvl>
+    <w:lvl w:ilvl="4" w:tentative="1">
+      <w:start w:val="1"/>
+      <w:numFmt w:val="bullet"/>
+      <w:lvlText w:val=""/>
+      <w:lvlJc w:val="left"/>
+      <w:pPr>
+        <w:tabs>
+          <w:tab w:val="num" w:pos="3600"/>
+        </w:tabs>
+        <w:ind w:left="3600" w:hanging="360"/>
+      </w:pPr>
+      <w:rPr>
+        <w:rFonts w:ascii="Wingdings" w:hAnsi="Wingdings" w:hint="default"/>
+        <w:sz w:val="20"/>
+      </w:rPr>
+    </w:lvl>
+    <w:lvl w:ilvl="5" w:tentative="1">
+      <w:start w:val="1"/>
+      <w:numFmt w:val="bullet"/>
+      <w:lvlText w:val=""/>
+      <w:lvlJc w:val="left"/>
+      <w:pPr>
+        <w:tabs>
+          <w:tab w:val="num" w:pos="4320"/>
+        </w:tabs>
+        <w:ind w:left="4320" w:hanging="360"/>
+      </w:pPr>
+      <w:rPr>
+        <w:rFonts w:ascii="Wingdings" w:hAnsi="Wingdings" w:hint="default"/>
+        <w:sz w:val="20"/>
+      </w:rPr>
+    </w:lvl>
+    <w:lvl w:ilvl="6" w:tentative="1">
+      <w:start w:val="1"/>
+      <w:numFmt w:val="bullet"/>
+      <w:lvlText w:val=""/>
+      <w:lvlJc w:val="left"/>
+      <w:pPr>
+        <w:tabs>
+          <w:tab w:val="num" w:pos="5040"/>
+        </w:tabs>
+        <w:ind w:left="5040" w:hanging="360"/>
+      </w:pPr>
+      <w:rPr>
+        <w:rFonts w:ascii="Wingdings" w:hAnsi="Wingdings" w:hint="default"/>
+        <w:sz w:val="20"/>
+      </w:rPr>
+    </w:lvl>
+    <w:lvl w:ilvl="7" w:tentative="1">
+      <w:start w:val="1"/>
+      <w:numFmt w:val="bullet"/>
+      <w:lvlText w:val=""/>
+      <w:lvlJc w:val="left"/>
+      <w:pPr>
+        <w:tabs>
+          <w:tab w:val="num" w:pos="5760"/>
+        </w:tabs>
+        <w:ind w:left="5760" w:hanging="360"/>
+      </w:pPr>
+      <w:rPr>
+        <w:rFonts w:ascii="Wingdings" w:hAnsi="Wingdings" w:hint="default"/>
+        <w:sz w:val="20"/>
+      </w:rPr>
+    </w:lvl>
+    <w:lvl w:ilvl="8" w:tentative="1">
+      <w:start w:val="1"/>
+      <w:numFmt w:val="bullet"/>
+      <w:lvlText w:val=""/>
+      <w:lvlJc w:val="left"/>
+      <w:pPr>
+        <w:tabs>
+          <w:tab w:val="num" w:pos="6480"/>
+        </w:tabs>
+        <w:ind w:left="6480" w:hanging="360"/>
+      </w:pPr>
+      <w:rPr>
+        <w:rFonts w:ascii="Wingdings" w:hAnsi="Wingdings" w:hint="default"/>
+        <w:sz w:val="20"/>
+      </w:rPr>
+    </w:lvl>
+  </w:abstractNum>
+  <w:abstractNum w:abstractNumId="7" w15:restartNumberingAfterBreak="0">
     <w:nsid w:val="51097EF1"/>
     <w:multiLevelType w:val="hybridMultilevel"/>
     <w:tmpl w:val="C6B8FB3C"/>
@@ -1547,6 +2591,602 @@
       </w:pPr>
       <w:rPr>
         <w:rFonts w:ascii="Wingdings" w:hAnsi="Wingdings" w:hint="default"/>
+      </w:rPr>
+    </w:lvl>
+  </w:abstractNum>
+  <w:abstractNum w:abstractNumId="8" w15:restartNumberingAfterBreak="0">
+    <w:nsid w:val="511D1A37"/>
+    <w:multiLevelType w:val="multilevel"/>
+    <w:tmpl w:val="AA2CCD92"/>
+    <w:lvl w:ilvl="0">
+      <w:start w:val="1"/>
+      <w:numFmt w:val="bullet"/>
+      <w:lvlText w:val=""/>
+      <w:lvlJc w:val="left"/>
+      <w:pPr>
+        <w:tabs>
+          <w:tab w:val="num" w:pos="720"/>
+        </w:tabs>
+        <w:ind w:left="720" w:hanging="360"/>
+      </w:pPr>
+      <w:rPr>
+        <w:rFonts w:ascii="Symbol" w:hAnsi="Symbol" w:hint="default"/>
+        <w:sz w:val="20"/>
+      </w:rPr>
+    </w:lvl>
+    <w:lvl w:ilvl="1" w:tentative="1">
+      <w:start w:val="1"/>
+      <w:numFmt w:val="bullet"/>
+      <w:lvlText w:val="o"/>
+      <w:lvlJc w:val="left"/>
+      <w:pPr>
+        <w:tabs>
+          <w:tab w:val="num" w:pos="1440"/>
+        </w:tabs>
+        <w:ind w:left="1440" w:hanging="360"/>
+      </w:pPr>
+      <w:rPr>
+        <w:rFonts w:ascii="Courier New" w:hAnsi="Courier New" w:hint="default"/>
+        <w:sz w:val="20"/>
+      </w:rPr>
+    </w:lvl>
+    <w:lvl w:ilvl="2" w:tentative="1">
+      <w:start w:val="1"/>
+      <w:numFmt w:val="bullet"/>
+      <w:lvlText w:val=""/>
+      <w:lvlJc w:val="left"/>
+      <w:pPr>
+        <w:tabs>
+          <w:tab w:val="num" w:pos="2160"/>
+        </w:tabs>
+        <w:ind w:left="2160" w:hanging="360"/>
+      </w:pPr>
+      <w:rPr>
+        <w:rFonts w:ascii="Wingdings" w:hAnsi="Wingdings" w:hint="default"/>
+        <w:sz w:val="20"/>
+      </w:rPr>
+    </w:lvl>
+    <w:lvl w:ilvl="3" w:tentative="1">
+      <w:start w:val="1"/>
+      <w:numFmt w:val="bullet"/>
+      <w:lvlText w:val=""/>
+      <w:lvlJc w:val="left"/>
+      <w:pPr>
+        <w:tabs>
+          <w:tab w:val="num" w:pos="2880"/>
+        </w:tabs>
+        <w:ind w:left="2880" w:hanging="360"/>
+      </w:pPr>
+      <w:rPr>
+        <w:rFonts w:ascii="Wingdings" w:hAnsi="Wingdings" w:hint="default"/>
+        <w:sz w:val="20"/>
+      </w:rPr>
+    </w:lvl>
+    <w:lvl w:ilvl="4" w:tentative="1">
+      <w:start w:val="1"/>
+      <w:numFmt w:val="bullet"/>
+      <w:lvlText w:val=""/>
+      <w:lvlJc w:val="left"/>
+      <w:pPr>
+        <w:tabs>
+          <w:tab w:val="num" w:pos="3600"/>
+        </w:tabs>
+        <w:ind w:left="3600" w:hanging="360"/>
+      </w:pPr>
+      <w:rPr>
+        <w:rFonts w:ascii="Wingdings" w:hAnsi="Wingdings" w:hint="default"/>
+        <w:sz w:val="20"/>
+      </w:rPr>
+    </w:lvl>
+    <w:lvl w:ilvl="5" w:tentative="1">
+      <w:start w:val="1"/>
+      <w:numFmt w:val="bullet"/>
+      <w:lvlText w:val=""/>
+      <w:lvlJc w:val="left"/>
+      <w:pPr>
+        <w:tabs>
+          <w:tab w:val="num" w:pos="4320"/>
+        </w:tabs>
+        <w:ind w:left="4320" w:hanging="360"/>
+      </w:pPr>
+      <w:rPr>
+        <w:rFonts w:ascii="Wingdings" w:hAnsi="Wingdings" w:hint="default"/>
+        <w:sz w:val="20"/>
+      </w:rPr>
+    </w:lvl>
+    <w:lvl w:ilvl="6" w:tentative="1">
+      <w:start w:val="1"/>
+      <w:numFmt w:val="bullet"/>
+      <w:lvlText w:val=""/>
+      <w:lvlJc w:val="left"/>
+      <w:pPr>
+        <w:tabs>
+          <w:tab w:val="num" w:pos="5040"/>
+        </w:tabs>
+        <w:ind w:left="5040" w:hanging="360"/>
+      </w:pPr>
+      <w:rPr>
+        <w:rFonts w:ascii="Wingdings" w:hAnsi="Wingdings" w:hint="default"/>
+        <w:sz w:val="20"/>
+      </w:rPr>
+    </w:lvl>
+    <w:lvl w:ilvl="7" w:tentative="1">
+      <w:start w:val="1"/>
+      <w:numFmt w:val="bullet"/>
+      <w:lvlText w:val=""/>
+      <w:lvlJc w:val="left"/>
+      <w:pPr>
+        <w:tabs>
+          <w:tab w:val="num" w:pos="5760"/>
+        </w:tabs>
+        <w:ind w:left="5760" w:hanging="360"/>
+      </w:pPr>
+      <w:rPr>
+        <w:rFonts w:ascii="Wingdings" w:hAnsi="Wingdings" w:hint="default"/>
+        <w:sz w:val="20"/>
+      </w:rPr>
+    </w:lvl>
+    <w:lvl w:ilvl="8" w:tentative="1">
+      <w:start w:val="1"/>
+      <w:numFmt w:val="bullet"/>
+      <w:lvlText w:val=""/>
+      <w:lvlJc w:val="left"/>
+      <w:pPr>
+        <w:tabs>
+          <w:tab w:val="num" w:pos="6480"/>
+        </w:tabs>
+        <w:ind w:left="6480" w:hanging="360"/>
+      </w:pPr>
+      <w:rPr>
+        <w:rFonts w:ascii="Wingdings" w:hAnsi="Wingdings" w:hint="default"/>
+        <w:sz w:val="20"/>
+      </w:rPr>
+    </w:lvl>
+  </w:abstractNum>
+  <w:abstractNum w:abstractNumId="9" w15:restartNumberingAfterBreak="0">
+    <w:nsid w:val="53E079F1"/>
+    <w:multiLevelType w:val="multilevel"/>
+    <w:tmpl w:val="D2A6B5B6"/>
+    <w:lvl w:ilvl="0">
+      <w:start w:val="1"/>
+      <w:numFmt w:val="bullet"/>
+      <w:lvlText w:val=""/>
+      <w:lvlJc w:val="left"/>
+      <w:pPr>
+        <w:tabs>
+          <w:tab w:val="num" w:pos="720"/>
+        </w:tabs>
+        <w:ind w:left="720" w:hanging="360"/>
+      </w:pPr>
+      <w:rPr>
+        <w:rFonts w:ascii="Symbol" w:hAnsi="Symbol" w:hint="default"/>
+        <w:sz w:val="20"/>
+      </w:rPr>
+    </w:lvl>
+    <w:lvl w:ilvl="1" w:tentative="1">
+      <w:start w:val="1"/>
+      <w:numFmt w:val="bullet"/>
+      <w:lvlText w:val="o"/>
+      <w:lvlJc w:val="left"/>
+      <w:pPr>
+        <w:tabs>
+          <w:tab w:val="num" w:pos="1440"/>
+        </w:tabs>
+        <w:ind w:left="1440" w:hanging="360"/>
+      </w:pPr>
+      <w:rPr>
+        <w:rFonts w:ascii="Courier New" w:hAnsi="Courier New" w:hint="default"/>
+        <w:sz w:val="20"/>
+      </w:rPr>
+    </w:lvl>
+    <w:lvl w:ilvl="2" w:tentative="1">
+      <w:start w:val="1"/>
+      <w:numFmt w:val="bullet"/>
+      <w:lvlText w:val=""/>
+      <w:lvlJc w:val="left"/>
+      <w:pPr>
+        <w:tabs>
+          <w:tab w:val="num" w:pos="2160"/>
+        </w:tabs>
+        <w:ind w:left="2160" w:hanging="360"/>
+      </w:pPr>
+      <w:rPr>
+        <w:rFonts w:ascii="Wingdings" w:hAnsi="Wingdings" w:hint="default"/>
+        <w:sz w:val="20"/>
+      </w:rPr>
+    </w:lvl>
+    <w:lvl w:ilvl="3" w:tentative="1">
+      <w:start w:val="1"/>
+      <w:numFmt w:val="bullet"/>
+      <w:lvlText w:val=""/>
+      <w:lvlJc w:val="left"/>
+      <w:pPr>
+        <w:tabs>
+          <w:tab w:val="num" w:pos="2880"/>
+        </w:tabs>
+        <w:ind w:left="2880" w:hanging="360"/>
+      </w:pPr>
+      <w:rPr>
+        <w:rFonts w:ascii="Wingdings" w:hAnsi="Wingdings" w:hint="default"/>
+        <w:sz w:val="20"/>
+      </w:rPr>
+    </w:lvl>
+    <w:lvl w:ilvl="4" w:tentative="1">
+      <w:start w:val="1"/>
+      <w:numFmt w:val="bullet"/>
+      <w:lvlText w:val=""/>
+      <w:lvlJc w:val="left"/>
+      <w:pPr>
+        <w:tabs>
+          <w:tab w:val="num" w:pos="3600"/>
+        </w:tabs>
+        <w:ind w:left="3600" w:hanging="360"/>
+      </w:pPr>
+      <w:rPr>
+        <w:rFonts w:ascii="Wingdings" w:hAnsi="Wingdings" w:hint="default"/>
+        <w:sz w:val="20"/>
+      </w:rPr>
+    </w:lvl>
+    <w:lvl w:ilvl="5" w:tentative="1">
+      <w:start w:val="1"/>
+      <w:numFmt w:val="bullet"/>
+      <w:lvlText w:val=""/>
+      <w:lvlJc w:val="left"/>
+      <w:pPr>
+        <w:tabs>
+          <w:tab w:val="num" w:pos="4320"/>
+        </w:tabs>
+        <w:ind w:left="4320" w:hanging="360"/>
+      </w:pPr>
+      <w:rPr>
+        <w:rFonts w:ascii="Wingdings" w:hAnsi="Wingdings" w:hint="default"/>
+        <w:sz w:val="20"/>
+      </w:rPr>
+    </w:lvl>
+    <w:lvl w:ilvl="6" w:tentative="1">
+      <w:start w:val="1"/>
+      <w:numFmt w:val="bullet"/>
+      <w:lvlText w:val=""/>
+      <w:lvlJc w:val="left"/>
+      <w:pPr>
+        <w:tabs>
+          <w:tab w:val="num" w:pos="5040"/>
+        </w:tabs>
+        <w:ind w:left="5040" w:hanging="360"/>
+      </w:pPr>
+      <w:rPr>
+        <w:rFonts w:ascii="Wingdings" w:hAnsi="Wingdings" w:hint="default"/>
+        <w:sz w:val="20"/>
+      </w:rPr>
+    </w:lvl>
+    <w:lvl w:ilvl="7" w:tentative="1">
+      <w:start w:val="1"/>
+      <w:numFmt w:val="bullet"/>
+      <w:lvlText w:val=""/>
+      <w:lvlJc w:val="left"/>
+      <w:pPr>
+        <w:tabs>
+          <w:tab w:val="num" w:pos="5760"/>
+        </w:tabs>
+        <w:ind w:left="5760" w:hanging="360"/>
+      </w:pPr>
+      <w:rPr>
+        <w:rFonts w:ascii="Wingdings" w:hAnsi="Wingdings" w:hint="default"/>
+        <w:sz w:val="20"/>
+      </w:rPr>
+    </w:lvl>
+    <w:lvl w:ilvl="8" w:tentative="1">
+      <w:start w:val="1"/>
+      <w:numFmt w:val="bullet"/>
+      <w:lvlText w:val=""/>
+      <w:lvlJc w:val="left"/>
+      <w:pPr>
+        <w:tabs>
+          <w:tab w:val="num" w:pos="6480"/>
+        </w:tabs>
+        <w:ind w:left="6480" w:hanging="360"/>
+      </w:pPr>
+      <w:rPr>
+        <w:rFonts w:ascii="Wingdings" w:hAnsi="Wingdings" w:hint="default"/>
+        <w:sz w:val="20"/>
+      </w:rPr>
+    </w:lvl>
+  </w:abstractNum>
+  <w:abstractNum w:abstractNumId="10" w15:restartNumberingAfterBreak="0">
+    <w:nsid w:val="739860E0"/>
+    <w:multiLevelType w:val="multilevel"/>
+    <w:tmpl w:val="68504A5A"/>
+    <w:lvl w:ilvl="0">
+      <w:start w:val="1"/>
+      <w:numFmt w:val="bullet"/>
+      <w:lvlText w:val=""/>
+      <w:lvlJc w:val="left"/>
+      <w:pPr>
+        <w:tabs>
+          <w:tab w:val="num" w:pos="720"/>
+        </w:tabs>
+        <w:ind w:left="720" w:hanging="360"/>
+      </w:pPr>
+      <w:rPr>
+        <w:rFonts w:ascii="Symbol" w:hAnsi="Symbol" w:hint="default"/>
+        <w:sz w:val="20"/>
+      </w:rPr>
+    </w:lvl>
+    <w:lvl w:ilvl="1" w:tentative="1">
+      <w:start w:val="1"/>
+      <w:numFmt w:val="bullet"/>
+      <w:lvlText w:val="o"/>
+      <w:lvlJc w:val="left"/>
+      <w:pPr>
+        <w:tabs>
+          <w:tab w:val="num" w:pos="1440"/>
+        </w:tabs>
+        <w:ind w:left="1440" w:hanging="360"/>
+      </w:pPr>
+      <w:rPr>
+        <w:rFonts w:ascii="Courier New" w:hAnsi="Courier New" w:hint="default"/>
+        <w:sz w:val="20"/>
+      </w:rPr>
+    </w:lvl>
+    <w:lvl w:ilvl="2" w:tentative="1">
+      <w:start w:val="1"/>
+      <w:numFmt w:val="bullet"/>
+      <w:lvlText w:val=""/>
+      <w:lvlJc w:val="left"/>
+      <w:pPr>
+        <w:tabs>
+          <w:tab w:val="num" w:pos="2160"/>
+        </w:tabs>
+        <w:ind w:left="2160" w:hanging="360"/>
+      </w:pPr>
+      <w:rPr>
+        <w:rFonts w:ascii="Wingdings" w:hAnsi="Wingdings" w:hint="default"/>
+        <w:sz w:val="20"/>
+      </w:rPr>
+    </w:lvl>
+    <w:lvl w:ilvl="3" w:tentative="1">
+      <w:start w:val="1"/>
+      <w:numFmt w:val="bullet"/>
+      <w:lvlText w:val=""/>
+      <w:lvlJc w:val="left"/>
+      <w:pPr>
+        <w:tabs>
+          <w:tab w:val="num" w:pos="2880"/>
+        </w:tabs>
+        <w:ind w:left="2880" w:hanging="360"/>
+      </w:pPr>
+      <w:rPr>
+        <w:rFonts w:ascii="Wingdings" w:hAnsi="Wingdings" w:hint="default"/>
+        <w:sz w:val="20"/>
+      </w:rPr>
+    </w:lvl>
+    <w:lvl w:ilvl="4" w:tentative="1">
+      <w:start w:val="1"/>
+      <w:numFmt w:val="bullet"/>
+      <w:lvlText w:val=""/>
+      <w:lvlJc w:val="left"/>
+      <w:pPr>
+        <w:tabs>
+          <w:tab w:val="num" w:pos="3600"/>
+        </w:tabs>
+        <w:ind w:left="3600" w:hanging="360"/>
+      </w:pPr>
+      <w:rPr>
+        <w:rFonts w:ascii="Wingdings" w:hAnsi="Wingdings" w:hint="default"/>
+        <w:sz w:val="20"/>
+      </w:rPr>
+    </w:lvl>
+    <w:lvl w:ilvl="5" w:tentative="1">
+      <w:start w:val="1"/>
+      <w:numFmt w:val="bullet"/>
+      <w:lvlText w:val=""/>
+      <w:lvlJc w:val="left"/>
+      <w:pPr>
+        <w:tabs>
+          <w:tab w:val="num" w:pos="4320"/>
+        </w:tabs>
+        <w:ind w:left="4320" w:hanging="360"/>
+      </w:pPr>
+      <w:rPr>
+        <w:rFonts w:ascii="Wingdings" w:hAnsi="Wingdings" w:hint="default"/>
+        <w:sz w:val="20"/>
+      </w:rPr>
+    </w:lvl>
+    <w:lvl w:ilvl="6" w:tentative="1">
+      <w:start w:val="1"/>
+      <w:numFmt w:val="bullet"/>
+      <w:lvlText w:val=""/>
+      <w:lvlJc w:val="left"/>
+      <w:pPr>
+        <w:tabs>
+          <w:tab w:val="num" w:pos="5040"/>
+        </w:tabs>
+        <w:ind w:left="5040" w:hanging="360"/>
+      </w:pPr>
+      <w:rPr>
+        <w:rFonts w:ascii="Wingdings" w:hAnsi="Wingdings" w:hint="default"/>
+        <w:sz w:val="20"/>
+      </w:rPr>
+    </w:lvl>
+    <w:lvl w:ilvl="7" w:tentative="1">
+      <w:start w:val="1"/>
+      <w:numFmt w:val="bullet"/>
+      <w:lvlText w:val=""/>
+      <w:lvlJc w:val="left"/>
+      <w:pPr>
+        <w:tabs>
+          <w:tab w:val="num" w:pos="5760"/>
+        </w:tabs>
+        <w:ind w:left="5760" w:hanging="360"/>
+      </w:pPr>
+      <w:rPr>
+        <w:rFonts w:ascii="Wingdings" w:hAnsi="Wingdings" w:hint="default"/>
+        <w:sz w:val="20"/>
+      </w:rPr>
+    </w:lvl>
+    <w:lvl w:ilvl="8" w:tentative="1">
+      <w:start w:val="1"/>
+      <w:numFmt w:val="bullet"/>
+      <w:lvlText w:val=""/>
+      <w:lvlJc w:val="left"/>
+      <w:pPr>
+        <w:tabs>
+          <w:tab w:val="num" w:pos="6480"/>
+        </w:tabs>
+        <w:ind w:left="6480" w:hanging="360"/>
+      </w:pPr>
+      <w:rPr>
+        <w:rFonts w:ascii="Wingdings" w:hAnsi="Wingdings" w:hint="default"/>
+        <w:sz w:val="20"/>
+      </w:rPr>
+    </w:lvl>
+  </w:abstractNum>
+  <w:abstractNum w:abstractNumId="11" w15:restartNumberingAfterBreak="0">
+    <w:nsid w:val="7A9A3A9A"/>
+    <w:multiLevelType w:val="multilevel"/>
+    <w:tmpl w:val="CDF6F7F4"/>
+    <w:lvl w:ilvl="0">
+      <w:start w:val="1"/>
+      <w:numFmt w:val="bullet"/>
+      <w:lvlText w:val=""/>
+      <w:lvlJc w:val="left"/>
+      <w:pPr>
+        <w:tabs>
+          <w:tab w:val="num" w:pos="720"/>
+        </w:tabs>
+        <w:ind w:left="720" w:hanging="360"/>
+      </w:pPr>
+      <w:rPr>
+        <w:rFonts w:ascii="Symbol" w:hAnsi="Symbol" w:hint="default"/>
+        <w:sz w:val="20"/>
+      </w:rPr>
+    </w:lvl>
+    <w:lvl w:ilvl="1" w:tentative="1">
+      <w:start w:val="1"/>
+      <w:numFmt w:val="bullet"/>
+      <w:lvlText w:val="o"/>
+      <w:lvlJc w:val="left"/>
+      <w:pPr>
+        <w:tabs>
+          <w:tab w:val="num" w:pos="1440"/>
+        </w:tabs>
+        <w:ind w:left="1440" w:hanging="360"/>
+      </w:pPr>
+      <w:rPr>
+        <w:rFonts w:ascii="Courier New" w:hAnsi="Courier New" w:hint="default"/>
+        <w:sz w:val="20"/>
+      </w:rPr>
+    </w:lvl>
+    <w:lvl w:ilvl="2" w:tentative="1">
+      <w:start w:val="1"/>
+      <w:numFmt w:val="bullet"/>
+      <w:lvlText w:val=""/>
+      <w:lvlJc w:val="left"/>
+      <w:pPr>
+        <w:tabs>
+          <w:tab w:val="num" w:pos="2160"/>
+        </w:tabs>
+        <w:ind w:left="2160" w:hanging="360"/>
+      </w:pPr>
+      <w:rPr>
+        <w:rFonts w:ascii="Wingdings" w:hAnsi="Wingdings" w:hint="default"/>
+        <w:sz w:val="20"/>
+      </w:rPr>
+    </w:lvl>
+    <w:lvl w:ilvl="3" w:tentative="1">
+      <w:start w:val="1"/>
+      <w:numFmt w:val="bullet"/>
+      <w:lvlText w:val=""/>
+      <w:lvlJc w:val="left"/>
+      <w:pPr>
+        <w:tabs>
+          <w:tab w:val="num" w:pos="2880"/>
+        </w:tabs>
+        <w:ind w:left="2880" w:hanging="360"/>
+      </w:pPr>
+      <w:rPr>
+        <w:rFonts w:ascii="Wingdings" w:hAnsi="Wingdings" w:hint="default"/>
+        <w:sz w:val="20"/>
+      </w:rPr>
+    </w:lvl>
+    <w:lvl w:ilvl="4" w:tentative="1">
+      <w:start w:val="1"/>
+      <w:numFmt w:val="bullet"/>
+      <w:lvlText w:val=""/>
+      <w:lvlJc w:val="left"/>
+      <w:pPr>
+        <w:tabs>
+          <w:tab w:val="num" w:pos="3600"/>
+        </w:tabs>
+        <w:ind w:left="3600" w:hanging="360"/>
+      </w:pPr>
+      <w:rPr>
+        <w:rFonts w:ascii="Wingdings" w:hAnsi="Wingdings" w:hint="default"/>
+        <w:sz w:val="20"/>
+      </w:rPr>
+    </w:lvl>
+    <w:lvl w:ilvl="5" w:tentative="1">
+      <w:start w:val="1"/>
+      <w:numFmt w:val="bullet"/>
+      <w:lvlText w:val=""/>
+      <w:lvlJc w:val="left"/>
+      <w:pPr>
+        <w:tabs>
+          <w:tab w:val="num" w:pos="4320"/>
+        </w:tabs>
+        <w:ind w:left="4320" w:hanging="360"/>
+      </w:pPr>
+      <w:rPr>
+        <w:rFonts w:ascii="Wingdings" w:hAnsi="Wingdings" w:hint="default"/>
+        <w:sz w:val="20"/>
+      </w:rPr>
+    </w:lvl>
+    <w:lvl w:ilvl="6" w:tentative="1">
+      <w:start w:val="1"/>
+      <w:numFmt w:val="bullet"/>
+      <w:lvlText w:val=""/>
+      <w:lvlJc w:val="left"/>
+      <w:pPr>
+        <w:tabs>
+          <w:tab w:val="num" w:pos="5040"/>
+        </w:tabs>
+        <w:ind w:left="5040" w:hanging="360"/>
+      </w:pPr>
+      <w:rPr>
+        <w:rFonts w:ascii="Wingdings" w:hAnsi="Wingdings" w:hint="default"/>
+        <w:sz w:val="20"/>
+      </w:rPr>
+    </w:lvl>
+    <w:lvl w:ilvl="7" w:tentative="1">
+      <w:start w:val="1"/>
+      <w:numFmt w:val="bullet"/>
+      <w:lvlText w:val=""/>
+      <w:lvlJc w:val="left"/>
+      <w:pPr>
+        <w:tabs>
+          <w:tab w:val="num" w:pos="5760"/>
+        </w:tabs>
+        <w:ind w:left="5760" w:hanging="360"/>
+      </w:pPr>
+      <w:rPr>
+        <w:rFonts w:ascii="Wingdings" w:hAnsi="Wingdings" w:hint="default"/>
+        <w:sz w:val="20"/>
+      </w:rPr>
+    </w:lvl>
+    <w:lvl w:ilvl="8" w:tentative="1">
+      <w:start w:val="1"/>
+      <w:numFmt w:val="bullet"/>
+      <w:lvlText w:val=""/>
+      <w:lvlJc w:val="left"/>
+      <w:pPr>
+        <w:tabs>
+          <w:tab w:val="num" w:pos="6480"/>
+        </w:tabs>
+        <w:ind w:left="6480" w:hanging="360"/>
+      </w:pPr>
+      <w:rPr>
+        <w:rFonts w:ascii="Wingdings" w:hAnsi="Wingdings" w:hint="default"/>
+        <w:sz w:val="20"/>
       </w:rPr>
     </w:lvl>
   </w:abstractNum>
@@ -1560,7 +3200,31 @@
     <w:abstractNumId w:val="2"/>
   </w:num>
   <w:num w:numId="4" w16cid:durableId="1817914143">
+    <w:abstractNumId w:val="7"/>
+  </w:num>
+  <w:num w:numId="5" w16cid:durableId="727531196">
     <w:abstractNumId w:val="3"/>
+  </w:num>
+  <w:num w:numId="6" w16cid:durableId="141973803">
+    <w:abstractNumId w:val="11"/>
+  </w:num>
+  <w:num w:numId="7" w16cid:durableId="118039309">
+    <w:abstractNumId w:val="4"/>
+  </w:num>
+  <w:num w:numId="8" w16cid:durableId="1206288046">
+    <w:abstractNumId w:val="9"/>
+  </w:num>
+  <w:num w:numId="9" w16cid:durableId="1486505546">
+    <w:abstractNumId w:val="5"/>
+  </w:num>
+  <w:num w:numId="10" w16cid:durableId="1337801743">
+    <w:abstractNumId w:val="6"/>
+  </w:num>
+  <w:num w:numId="11" w16cid:durableId="2105376215">
+    <w:abstractNumId w:val="8"/>
+  </w:num>
+  <w:num w:numId="12" w16cid:durableId="1880817961">
+    <w:abstractNumId w:val="10"/>
   </w:num>
 </w:numbering>
 </file>
@@ -2162,7 +3826,6 @@
   <w:style w:type="character" w:default="1" w:styleId="Policepardfaut">
     <w:name w:val="Default Paragraph Font"/>
     <w:uiPriority w:val="1"/>
-    <w:semiHidden/>
     <w:unhideWhenUsed/>
   </w:style>
   <w:style w:type="table" w:default="1" w:styleId="TableauNormal">

</xml_diff>